<commit_message>
Update Software Leanering JS.docx
</commit_message>
<xml_diff>
--- a/Software Leanering JS.docx
+++ b/Software Leanering JS.docx
@@ -560,7 +560,6 @@
         </w:p>
       </w:sdtContent>
     </w:sdt>
-    <w:p/>
     <w:sdt>
       <w:sdtPr>
         <w:rPr>
@@ -627,7 +626,7 @@
             </w:rPr>
             <w:fldChar w:fldCharType="separate"/>
           </w:r>
-          <w:hyperlink w:anchor="_Toc148510750" w:history="1">
+          <w:hyperlink w:anchor="_Toc148962505" w:history="1">
             <w:r>
               <w:rPr>
                 <w:rStyle w:val="Hyperlink"/>
@@ -654,7 +653,7 @@
                 <w:noProof/>
                 <w:webHidden/>
               </w:rPr>
-              <w:instrText xml:space="preserve"> PAGEREF _Toc148510750 \h </w:instrText>
+              <w:instrText xml:space="preserve"> PAGEREF _Toc148962505 \h </w:instrText>
             </w:r>
             <w:r>
               <w:rPr>
@@ -703,7 +702,7 @@
               <w14:ligatures w14:val="standardContextual"/>
             </w:rPr>
           </w:pPr>
-          <w:hyperlink w:anchor="_Toc148510751" w:history="1">
+          <w:hyperlink w:anchor="_Toc148962506" w:history="1">
             <w:r>
               <w:rPr>
                 <w:rStyle w:val="Hyperlink"/>
@@ -730,7 +729,7 @@
                 <w:noProof/>
                 <w:webHidden/>
               </w:rPr>
-              <w:instrText xml:space="preserve"> PAGEREF _Toc148510751 \h </w:instrText>
+              <w:instrText xml:space="preserve"> PAGEREF _Toc148962506 \h </w:instrText>
             </w:r>
             <w:r>
               <w:rPr>
@@ -763,6 +762,156 @@
         </w:p>
         <w:p>
           <w:pPr>
+            <w:pStyle w:val="TOC2"/>
+            <w:tabs>
+              <w:tab w:val="right" w:leader="dot" w:pos="9350"/>
+            </w:tabs>
+            <w:rPr>
+              <w:rFonts w:cstheme="minorBidi"/>
+              <w:b w:val="0"/>
+              <w:bCs w:val="0"/>
+              <w:noProof/>
+              <w:kern w:val="2"/>
+              <w:sz w:val="24"/>
+              <w:szCs w:val="24"/>
+              <w14:ligatures w14:val="standardContextual"/>
+            </w:rPr>
+          </w:pPr>
+          <w:hyperlink w:anchor="_Toc148962507" w:history="1">
+            <w:r>
+              <w:rPr>
+                <w:rStyle w:val="Hyperlink"/>
+                <w:noProof/>
+              </w:rPr>
+              <w:t>Start the Application with Angular CLI</w:t>
+            </w:r>
+            <w:r>
+              <w:rPr>
+                <w:noProof/>
+                <w:webHidden/>
+              </w:rPr>
+              <w:tab/>
+            </w:r>
+            <w:r>
+              <w:rPr>
+                <w:noProof/>
+                <w:webHidden/>
+              </w:rPr>
+              <w:fldChar w:fldCharType="begin"/>
+            </w:r>
+            <w:r>
+              <w:rPr>
+                <w:noProof/>
+                <w:webHidden/>
+              </w:rPr>
+              <w:instrText xml:space="preserve"> PAGEREF _Toc148962507 \h </w:instrText>
+            </w:r>
+            <w:r>
+              <w:rPr>
+                <w:noProof/>
+                <w:webHidden/>
+              </w:rPr>
+            </w:r>
+            <w:r>
+              <w:rPr>
+                <w:noProof/>
+                <w:webHidden/>
+              </w:rPr>
+              <w:fldChar w:fldCharType="separate"/>
+            </w:r>
+            <w:r>
+              <w:rPr>
+                <w:noProof/>
+                <w:webHidden/>
+              </w:rPr>
+              <w:t>2</w:t>
+            </w:r>
+            <w:r>
+              <w:rPr>
+                <w:noProof/>
+                <w:webHidden/>
+              </w:rPr>
+              <w:fldChar w:fldCharType="end"/>
+            </w:r>
+          </w:hyperlink>
+        </w:p>
+        <w:p>
+          <w:pPr>
+            <w:pStyle w:val="TOC2"/>
+            <w:tabs>
+              <w:tab w:val="right" w:leader="dot" w:pos="9350"/>
+            </w:tabs>
+            <w:rPr>
+              <w:rFonts w:cstheme="minorBidi"/>
+              <w:b w:val="0"/>
+              <w:bCs w:val="0"/>
+              <w:noProof/>
+              <w:kern w:val="2"/>
+              <w:sz w:val="24"/>
+              <w:szCs w:val="24"/>
+              <w14:ligatures w14:val="standardContextual"/>
+            </w:rPr>
+          </w:pPr>
+          <w:hyperlink w:anchor="_Toc148962508" w:history="1">
+            <w:r>
+              <w:rPr>
+                <w:rStyle w:val="Hyperlink"/>
+                <w:noProof/>
+              </w:rPr>
+              <w:t>Start the Application with Docker Script</w:t>
+            </w:r>
+            <w:r>
+              <w:rPr>
+                <w:noProof/>
+                <w:webHidden/>
+              </w:rPr>
+              <w:tab/>
+            </w:r>
+            <w:r>
+              <w:rPr>
+                <w:noProof/>
+                <w:webHidden/>
+              </w:rPr>
+              <w:fldChar w:fldCharType="begin"/>
+            </w:r>
+            <w:r>
+              <w:rPr>
+                <w:noProof/>
+                <w:webHidden/>
+              </w:rPr>
+              <w:instrText xml:space="preserve"> PAGEREF _Toc148962508 \h </w:instrText>
+            </w:r>
+            <w:r>
+              <w:rPr>
+                <w:noProof/>
+                <w:webHidden/>
+              </w:rPr>
+            </w:r>
+            <w:r>
+              <w:rPr>
+                <w:noProof/>
+                <w:webHidden/>
+              </w:rPr>
+              <w:fldChar w:fldCharType="separate"/>
+            </w:r>
+            <w:r>
+              <w:rPr>
+                <w:noProof/>
+                <w:webHidden/>
+              </w:rPr>
+              <w:t>3</w:t>
+            </w:r>
+            <w:r>
+              <w:rPr>
+                <w:noProof/>
+                <w:webHidden/>
+              </w:rPr>
+              <w:fldChar w:fldCharType="end"/>
+            </w:r>
+          </w:hyperlink>
+        </w:p>
+        <w:p>
+          <w:pPr>
             <w:pStyle w:val="TOC1"/>
             <w:tabs>
               <w:tab w:val="right" w:leader="dot" w:pos="9350"/>
@@ -779,7 +928,7 @@
               <w14:ligatures w14:val="standardContextual"/>
             </w:rPr>
           </w:pPr>
-          <w:hyperlink w:anchor="_Toc148510752" w:history="1">
+          <w:hyperlink w:anchor="_Toc148962509" w:history="1">
             <w:r>
               <w:rPr>
                 <w:rStyle w:val="Hyperlink"/>
@@ -806,7 +955,7 @@
                 <w:noProof/>
                 <w:webHidden/>
               </w:rPr>
-              <w:instrText xml:space="preserve"> PAGEREF _Toc148510752 \h </w:instrText>
+              <w:instrText xml:space="preserve"> PAGEREF _Toc148962509 \h </w:instrText>
             </w:r>
             <w:r>
               <w:rPr>
@@ -826,7 +975,7 @@
                 <w:noProof/>
                 <w:webHidden/>
               </w:rPr>
-              <w:t>2</w:t>
+              <w:t>3</w:t>
             </w:r>
             <w:r>
               <w:rPr>
@@ -869,14 +1018,13 @@
     <w:p/>
     <w:p/>
     <w:p/>
-    <w:p/>
-    <w:p/>
     <w:p>
       <w:pPr>
         <w:pStyle w:val="Heading1"/>
       </w:pPr>
-      <w:bookmarkStart w:id="0" w:name="_Toc148510750"/>
-      <w:r>
+      <w:bookmarkStart w:id="0" w:name="_Toc148962505"/>
+      <w:r>
+        <w:lastRenderedPageBreak/>
         <w:t>Introduction</w:t>
       </w:r>
       <w:bookmarkEnd w:id="0"/>
@@ -912,15 +1060,7 @@
           <w:sz w:val="18"/>
           <w:szCs w:val="18"/>
         </w:rPr>
-        <w:t>Google Angular framework</w:t>
-      </w:r>
-      <w:r>
-        <w:rPr>
-          <w:rFonts w:ascii="-apple-system-font" w:hAnsi="-apple-system-font"/>
-          <w:sz w:val="18"/>
-          <w:szCs w:val="18"/>
-        </w:rPr>
-        <w:t xml:space="preserve"> to build </w:t>
+        <w:t xml:space="preserve">Google Angular framework to build </w:t>
       </w:r>
       <w:r>
         <w:rPr>
@@ -936,7 +1076,143 @@
           <w:sz w:val="18"/>
           <w:szCs w:val="18"/>
         </w:rPr>
-        <w:t>Learning JavaScript Application</w:t>
+        <w:t xml:space="preserve">Learning JavaScript Application. </w:t>
+      </w:r>
+      <w:r>
+        <w:rPr>
+          <w:rFonts w:ascii="-apple-system-font" w:hAnsi="-apple-system-font" w:hint="eastAsia"/>
+          <w:sz w:val="18"/>
+          <w:szCs w:val="18"/>
+        </w:rPr>
+        <w:t>No database is</w:t>
+      </w:r>
+      <w:r>
+        <w:rPr>
+          <w:rFonts w:ascii="-apple-system-font" w:hAnsi="-apple-system-font"/>
+          <w:sz w:val="18"/>
+          <w:szCs w:val="18"/>
+        </w:rPr>
+        <w:t xml:space="preserve"> connected to this application, so any code you write to the text box will not be persistent. This application is meant to be used at all skill levels</w:t>
+      </w:r>
+      <w:r>
+        <w:rPr>
+          <w:rFonts w:ascii="-apple-system-font" w:hAnsi="-apple-system-font" w:hint="eastAsia"/>
+          <w:sz w:val="18"/>
+          <w:szCs w:val="18"/>
+        </w:rPr>
+        <w:t>,</w:t>
+      </w:r>
+      <w:r>
+        <w:rPr>
+          <w:rFonts w:ascii="-apple-system-font" w:hAnsi="-apple-system-font"/>
+          <w:sz w:val="18"/>
+          <w:szCs w:val="18"/>
+        </w:rPr>
+        <w:t xml:space="preserve"> from high school to college</w:t>
+      </w:r>
+      <w:r>
+        <w:rPr>
+          <w:rFonts w:ascii="-apple-system-font" w:hAnsi="-apple-system-font" w:hint="eastAsia"/>
+          <w:sz w:val="18"/>
+          <w:szCs w:val="18"/>
+        </w:rPr>
+        <w:t>. This</w:t>
+      </w:r>
+      <w:r>
+        <w:rPr>
+          <w:rFonts w:ascii="-apple-system-font" w:hAnsi="-apple-system-font"/>
+          <w:sz w:val="18"/>
+          <w:szCs w:val="18"/>
+        </w:rPr>
+        <w:t xml:space="preserve"> application can be used to practice the JavaScript language. </w:t>
+      </w:r>
+      <w:r>
+        <w:rPr>
+          <w:rFonts w:ascii="-apple-system-font" w:hAnsi="-apple-system-font" w:hint="eastAsia"/>
+          <w:sz w:val="18"/>
+          <w:szCs w:val="18"/>
+        </w:rPr>
+        <w:t>Users using</w:t>
+      </w:r>
+      <w:r>
+        <w:rPr>
+          <w:rFonts w:ascii="-apple-system-font" w:hAnsi="-apple-system-font"/>
+          <w:sz w:val="18"/>
+          <w:szCs w:val="18"/>
+        </w:rPr>
+        <w:t xml:space="preserve"> this application</w:t>
+      </w:r>
+      <w:r>
+        <w:rPr>
+          <w:rFonts w:ascii="-apple-system-font" w:hAnsi="-apple-system-font" w:hint="eastAsia"/>
+          <w:sz w:val="18"/>
+          <w:szCs w:val="18"/>
+        </w:rPr>
+        <w:t xml:space="preserve"> are</w:t>
+      </w:r>
+      <w:r>
+        <w:rPr>
+          <w:rFonts w:ascii="-apple-system-font" w:hAnsi="-apple-system-font"/>
+          <w:sz w:val="18"/>
+          <w:szCs w:val="18"/>
+        </w:rPr>
+        <w:t xml:space="preserve"> encouraged to write their tutorial </w:t>
+      </w:r>
+      <w:r>
+        <w:rPr>
+          <w:rFonts w:ascii="-apple-system-font" w:hAnsi="-apple-system-font" w:hint="eastAsia"/>
+          <w:sz w:val="18"/>
+          <w:szCs w:val="18"/>
+        </w:rPr>
+        <w:t>to understand the language better. There</w:t>
+      </w:r>
+      <w:r>
+        <w:rPr>
+          <w:rFonts w:ascii="-apple-system-font" w:hAnsi="-apple-system-font"/>
+          <w:sz w:val="18"/>
+          <w:szCs w:val="18"/>
+        </w:rPr>
+        <w:t xml:space="preserve"> will be no tutorial provided with this application.</w:t>
+      </w:r>
+      <w:r>
+        <w:rPr>
+          <w:rFonts w:ascii="-apple-system-font" w:hAnsi="-apple-system-font"/>
+          <w:sz w:val="18"/>
+          <w:szCs w:val="18"/>
+        </w:rPr>
+        <w:t xml:space="preserve"> </w:t>
+      </w:r>
+      <w:r>
+        <w:rPr>
+          <w:rFonts w:ascii="-apple-system-font" w:hAnsi="-apple-system-font" w:hint="eastAsia"/>
+          <w:sz w:val="18"/>
+          <w:szCs w:val="18"/>
+        </w:rPr>
+        <w:t xml:space="preserve">To start this application, </w:t>
+      </w:r>
+      <w:r>
+        <w:rPr>
+          <w:rFonts w:ascii="-apple-system-font" w:hAnsi="-apple-system-font" w:hint="eastAsia"/>
+          <w:sz w:val="18"/>
+          <w:szCs w:val="18"/>
+        </w:rPr>
+        <w:t>use</w:t>
+      </w:r>
+      <w:r>
+        <w:rPr>
+          <w:rFonts w:ascii="-apple-system-font" w:hAnsi="-apple-system-font"/>
+          <w:sz w:val="18"/>
+          <w:szCs w:val="18"/>
+        </w:rPr>
+        <w:t xml:space="preserve"> the Docker Script or </w:t>
+      </w:r>
+      <w:r>
+        <w:rPr>
+          <w:rFonts w:ascii="-apple-system-font" w:hAnsi="-apple-system-font"/>
+          <w:sz w:val="18"/>
+          <w:szCs w:val="18"/>
+        </w:rPr>
+        <w:t>Angular CLI</w:t>
       </w:r>
       <w:r>
         <w:rPr>
@@ -952,15 +1228,15 @@
           <w:sz w:val="18"/>
           <w:szCs w:val="18"/>
         </w:rPr>
-        <w:t>No database is</w:t>
-      </w:r>
-      <w:r>
-        <w:rPr>
-          <w:rFonts w:ascii="-apple-system-font" w:hAnsi="-apple-system-font"/>
-          <w:sz w:val="18"/>
-          <w:szCs w:val="18"/>
-        </w:rPr>
-        <w:t xml:space="preserve"> connected to this application, so any code you write to the text box will not be persistent. This application is meant to be used at all skill levels</w:t>
+        <w:t>The</w:t>
+      </w:r>
+      <w:r>
+        <w:rPr>
+          <w:rFonts w:ascii="-apple-system-font" w:hAnsi="-apple-system-font"/>
+          <w:sz w:val="18"/>
+          <w:szCs w:val="18"/>
+        </w:rPr>
+        <w:t xml:space="preserve"> student </w:t>
       </w:r>
       <w:r>
         <w:rPr>
@@ -968,6 +1244,78 @@
           <w:sz w:val="18"/>
           <w:szCs w:val="18"/>
         </w:rPr>
+        <w:t>must</w:t>
+      </w:r>
+      <w:r>
+        <w:rPr>
+          <w:rFonts w:ascii="-apple-system-font" w:hAnsi="-apple-system-font"/>
+          <w:sz w:val="18"/>
+          <w:szCs w:val="18"/>
+        </w:rPr>
+        <w:t xml:space="preserve"> install Angular CLI</w:t>
+      </w:r>
+      <w:r>
+        <w:rPr>
+          <w:rFonts w:ascii="-apple-system-font" w:hAnsi="-apple-system-font"/>
+          <w:sz w:val="18"/>
+          <w:szCs w:val="18"/>
+        </w:rPr>
+        <w:t xml:space="preserve"> and NodeJS</w:t>
+      </w:r>
+      <w:r>
+        <w:rPr>
+          <w:rFonts w:ascii="-apple-system-font" w:hAnsi="-apple-system-font"/>
+          <w:sz w:val="18"/>
+          <w:szCs w:val="18"/>
+        </w:rPr>
+        <w:t xml:space="preserve"> on the command line</w:t>
+      </w:r>
+      <w:r>
+        <w:rPr>
+          <w:rFonts w:ascii="-apple-system-font" w:hAnsi="-apple-system-font" w:hint="eastAsia"/>
+          <w:sz w:val="18"/>
+          <w:szCs w:val="18"/>
+        </w:rPr>
+        <w:t xml:space="preserve"> to start the application with the Angular CLI</w:t>
+      </w:r>
+      <w:r>
+        <w:rPr>
+          <w:rFonts w:ascii="-apple-system-font" w:hAnsi="-apple-system-font"/>
+          <w:sz w:val="18"/>
+          <w:szCs w:val="18"/>
+        </w:rPr>
+        <w:t xml:space="preserve">.  It is recommended that the user install an editor such as Microsoft Visual Studio Code or IntelliJ </w:t>
+      </w:r>
+      <w:r>
+        <w:rPr>
+          <w:rFonts w:ascii="-apple-system-font" w:hAnsi="-apple-system-font"/>
+          <w:sz w:val="18"/>
+          <w:szCs w:val="18"/>
+        </w:rPr>
+        <w:t xml:space="preserve">Jet Brains </w:t>
+      </w:r>
+      <w:r>
+        <w:rPr>
+          <w:rFonts w:ascii="-apple-system-font" w:hAnsi="-apple-system-font"/>
+          <w:sz w:val="18"/>
+          <w:szCs w:val="18"/>
+        </w:rPr>
+        <w:t>WebStorn.</w:t>
+      </w:r>
+      <w:r>
+        <w:rPr>
+          <w:rFonts w:ascii="-apple-system-font" w:hAnsi="-apple-system-font"/>
+          <w:sz w:val="18"/>
+          <w:szCs w:val="18"/>
+        </w:rPr>
+        <w:t xml:space="preserve"> To use the Docker Script</w:t>
+      </w:r>
+      <w:r>
+        <w:rPr>
+          <w:rFonts w:ascii="-apple-system-font" w:hAnsi="-apple-system-font" w:hint="eastAsia"/>
+          <w:sz w:val="18"/>
+          <w:szCs w:val="18"/>
+        </w:rPr>
         <w:t>,</w:t>
       </w:r>
       <w:r>
@@ -976,7 +1324,7 @@
           <w:sz w:val="18"/>
           <w:szCs w:val="18"/>
         </w:rPr>
-        <w:t xml:space="preserve"> from high school to college</w:t>
+        <w:t xml:space="preserve"> the user must install </w:t>
       </w:r>
       <w:r>
         <w:rPr>
@@ -984,163 +1332,178 @@
           <w:sz w:val="18"/>
           <w:szCs w:val="18"/>
         </w:rPr>
-        <w:t>. This</w:t>
-      </w:r>
-      <w:r>
-        <w:rPr>
-          <w:rFonts w:ascii="-apple-system-font" w:hAnsi="-apple-system-font"/>
-          <w:sz w:val="18"/>
-          <w:szCs w:val="18"/>
-        </w:rPr>
-        <w:t xml:space="preserve"> application can be used to practice the JavaScript language.</w:t>
-      </w:r>
-      <w:r>
-        <w:rPr>
-          <w:rFonts w:ascii="-apple-system-font" w:hAnsi="-apple-system-font"/>
-          <w:sz w:val="18"/>
-          <w:szCs w:val="18"/>
-        </w:rPr>
-        <w:t xml:space="preserve"> </w:t>
-      </w:r>
-      <w:r>
+        <w:t xml:space="preserve">the </w:t>
+      </w:r>
+      <w:r>
+        <w:rPr>
+          <w:rFonts w:ascii="-apple-system-font" w:hAnsi="-apple-system-font"/>
+          <w:sz w:val="18"/>
+          <w:szCs w:val="18"/>
+        </w:rPr>
+        <w:t>Docker Desktop.</w:t>
+      </w:r>
+    </w:p>
+    <w:p>
+      <w:pPr>
+        <w:jc w:val="center"/>
         <w:rPr>
           <w:rFonts w:ascii="-apple-system-font" w:hAnsi="-apple-system-font" w:hint="eastAsia"/>
           <w:sz w:val="18"/>
           <w:szCs w:val="18"/>
         </w:rPr>
-        <w:t>Users using</w:t>
-      </w:r>
-      <w:r>
-        <w:rPr>
-          <w:rFonts w:ascii="-apple-system-font" w:hAnsi="-apple-system-font"/>
-          <w:sz w:val="18"/>
-          <w:szCs w:val="18"/>
-        </w:rPr>
-        <w:t xml:space="preserve"> this application</w:t>
-      </w:r>
-      <w:r>
-        <w:rPr>
-          <w:rFonts w:ascii="-apple-system-font" w:hAnsi="-apple-system-font" w:hint="eastAsia"/>
-          <w:sz w:val="18"/>
-          <w:szCs w:val="18"/>
-        </w:rPr>
-        <w:t xml:space="preserve"> are</w:t>
-      </w:r>
-      <w:r>
-        <w:rPr>
-          <w:rFonts w:ascii="-apple-system-font" w:hAnsi="-apple-system-font"/>
-          <w:sz w:val="18"/>
-          <w:szCs w:val="18"/>
-        </w:rPr>
-        <w:t xml:space="preserve"> encouraged to write their tutorial </w:t>
-      </w:r>
-      <w:r>
-        <w:rPr>
-          <w:rFonts w:ascii="-apple-system-font" w:hAnsi="-apple-system-font" w:hint="eastAsia"/>
-          <w:sz w:val="18"/>
-          <w:szCs w:val="18"/>
-        </w:rPr>
-        <w:t>to understand the language better. There</w:t>
-      </w:r>
-      <w:r>
-        <w:rPr>
-          <w:rFonts w:ascii="-apple-system-font" w:hAnsi="-apple-system-font"/>
-          <w:sz w:val="18"/>
-          <w:szCs w:val="18"/>
-        </w:rPr>
-        <w:t xml:space="preserve"> will be no tutorial provided with this application.</w:t>
-      </w:r>
-      <w:r>
-        <w:rPr>
-          <w:rFonts w:ascii="-apple-system-font" w:hAnsi="-apple-system-font"/>
-          <w:sz w:val="18"/>
-          <w:szCs w:val="18"/>
-        </w:rPr>
-        <w:t xml:space="preserve"> </w:t>
-      </w:r>
-      <w:r>
-        <w:rPr>
-          <w:rFonts w:ascii="-apple-system-font" w:hAnsi="-apple-system-font" w:hint="eastAsia"/>
-          <w:sz w:val="18"/>
-          <w:szCs w:val="18"/>
-        </w:rPr>
-        <w:t>To start this application, the</w:t>
-      </w:r>
-      <w:r>
-        <w:rPr>
-          <w:rFonts w:ascii="-apple-system-font" w:hAnsi="-apple-system-font"/>
-          <w:sz w:val="18"/>
-          <w:szCs w:val="18"/>
-        </w:rPr>
-        <w:t xml:space="preserve"> student </w:t>
-      </w:r>
-      <w:r>
-        <w:rPr>
-          <w:rFonts w:ascii="-apple-system-font" w:hAnsi="-apple-system-font" w:hint="eastAsia"/>
-          <w:sz w:val="18"/>
-          <w:szCs w:val="18"/>
-        </w:rPr>
-        <w:t>must</w:t>
-      </w:r>
-      <w:r>
-        <w:rPr>
-          <w:rFonts w:ascii="-apple-system-font" w:hAnsi="-apple-system-font"/>
-          <w:sz w:val="18"/>
-          <w:szCs w:val="18"/>
-        </w:rPr>
-        <w:t xml:space="preserve"> install Angular CLI</w:t>
-      </w:r>
-      <w:r>
-        <w:rPr>
-          <w:rFonts w:ascii="-apple-system-font" w:hAnsi="-apple-system-font"/>
-          <w:sz w:val="18"/>
-          <w:szCs w:val="18"/>
-        </w:rPr>
-        <w:t xml:space="preserve"> and NodeJS</w:t>
-      </w:r>
-      <w:r>
-        <w:rPr>
-          <w:rFonts w:ascii="-apple-system-font" w:hAnsi="-apple-system-font"/>
-          <w:sz w:val="18"/>
-          <w:szCs w:val="18"/>
-        </w:rPr>
-        <w:t xml:space="preserve"> on the command line.  It is recommended that the user install an editor such as Microsoft Visual Studio Code or IntelliJ </w:t>
-      </w:r>
-      <w:r>
-        <w:rPr>
-          <w:rFonts w:ascii="-apple-system-font" w:hAnsi="-apple-system-font"/>
-          <w:sz w:val="18"/>
-          <w:szCs w:val="18"/>
-        </w:rPr>
-        <w:t xml:space="preserve">Jet Brains </w:t>
-      </w:r>
-      <w:r>
-        <w:rPr>
-          <w:rFonts w:ascii="-apple-system-font" w:hAnsi="-apple-system-font"/>
-          <w:sz w:val="18"/>
-          <w:szCs w:val="18"/>
-        </w:rPr>
-        <w:t>WebStorn.</w:t>
+      </w:pPr>
+      <w:r>
+        <w:rPr>
+          <w:rFonts w:ascii="-apple-system-font" w:hAnsi="-apple-system-font"/>
+          <w:sz w:val="18"/>
+          <w:szCs w:val="18"/>
+        </w:rPr>
+        <w:drawing>
+          <wp:inline distT="0" distB="0" distL="0" distR="0" wp14:anchorId="227B6176" wp14:editId="4A8A684C">
+            <wp:extent cx="4444584" cy="2835797"/>
+            <wp:effectExtent l="0" t="0" r="635" b="0"/>
+            <wp:docPr id="1420091715" name="Picture 1" descr="A screenshot of a computer&#10;&#10;Description automatically generated"/>
+            <wp:cNvGraphicFramePr>
+              <a:graphicFrameLocks xmlns:a="http://schemas.openxmlformats.org/drawingml/2006/main" noChangeAspect="1"/>
+            </wp:cNvGraphicFramePr>
+            <a:graphic xmlns:a="http://schemas.openxmlformats.org/drawingml/2006/main">
+              <a:graphicData uri="http://schemas.openxmlformats.org/drawingml/2006/picture">
+                <pic:pic xmlns:pic="http://schemas.openxmlformats.org/drawingml/2006/picture">
+                  <pic:nvPicPr>
+                    <pic:cNvPr id="1420091715" name="Picture 1" descr="A screenshot of a computer&#10;&#10;Description automatically generated"/>
+                    <pic:cNvPicPr/>
+                  </pic:nvPicPr>
+                  <pic:blipFill>
+                    <a:blip r:embed="rId11"/>
+                    <a:stretch>
+                      <a:fillRect/>
+                    </a:stretch>
+                  </pic:blipFill>
+                  <pic:spPr>
+                    <a:xfrm>
+                      <a:off x="0" y="0"/>
+                      <a:ext cx="4464228" cy="2848330"/>
+                    </a:xfrm>
+                    <a:prstGeom prst="rect">
+                      <a:avLst/>
+                    </a:prstGeom>
+                  </pic:spPr>
+                </pic:pic>
+              </a:graphicData>
+            </a:graphic>
+          </wp:inline>
+        </w:drawing>
       </w:r>
     </w:p>
     <w:p>
       <w:pPr>
         <w:pStyle w:val="Heading1"/>
       </w:pPr>
-      <w:bookmarkStart w:id="1" w:name="_Toc148510751"/>
+      <w:bookmarkStart w:id="1" w:name="_Toc148962506"/>
       <w:r>
         <w:t>Starting Learning JavaScript Application</w:t>
       </w:r>
       <w:bookmarkEnd w:id="1"/>
     </w:p>
     <w:p>
-      <w:r>
-        <w:rPr>
-          <w:rFonts w:ascii="-apple-system-font" w:hAnsi="-apple-system-font"/>
-          <w:sz w:val="18"/>
-          <w:szCs w:val="18"/>
-        </w:rPr>
-        <w:t>The first step is to populate the node modules folder by running the npm install command</w:t>
+      <w:pPr>
+        <w:pStyle w:val="Heading2"/>
+      </w:pPr>
+      <w:bookmarkStart w:id="2" w:name="_Toc148962507"/>
+      <w:r>
+        <w:t xml:space="preserve">Start </w:t>
+      </w:r>
+      <w:r>
+        <w:t xml:space="preserve">the </w:t>
+      </w:r>
+      <w:r>
+        <w:t xml:space="preserve">Application with </w:t>
+      </w:r>
+      <w:r>
+        <w:t>Angular CLI</w:t>
+      </w:r>
+      <w:bookmarkEnd w:id="2"/>
+    </w:p>
+    <w:p>
+      <w:pPr>
+        <w:jc w:val="both"/>
+        <w:rPr>
+          <w:rFonts w:ascii="-apple-system-font" w:hAnsi="-apple-system-font"/>
+          <w:sz w:val="18"/>
+          <w:szCs w:val="18"/>
+        </w:rPr>
+      </w:pPr>
+      <w:r>
+        <w:rPr>
+          <w:rFonts w:ascii="-apple-system-font" w:hAnsi="-apple-system-font"/>
+          <w:sz w:val="18"/>
+          <w:szCs w:val="18"/>
+        </w:rPr>
+        <w:t>The first step</w:t>
+      </w:r>
+      <w:r>
+        <w:rPr>
+          <w:rFonts w:ascii="-apple-system-font" w:hAnsi="-apple-system-font"/>
+          <w:sz w:val="18"/>
+          <w:szCs w:val="18"/>
+        </w:rPr>
+        <w:t xml:space="preserve"> is to install NodeJS on the computer. Install </w:t>
+      </w:r>
+      <w:r>
+        <w:rPr>
+          <w:rFonts w:ascii="-apple-system-font" w:hAnsi="-apple-system-font" w:hint="eastAsia"/>
+          <w:sz w:val="18"/>
+          <w:szCs w:val="18"/>
+        </w:rPr>
+        <w:t>instructions</w:t>
+      </w:r>
+      <w:r>
+        <w:rPr>
+          <w:rFonts w:ascii="-apple-system-font" w:hAnsi="-apple-system-font"/>
+          <w:sz w:val="18"/>
+          <w:szCs w:val="18"/>
+        </w:rPr>
+        <w:t xml:space="preserve"> are in the Reference section of </w:t>
+      </w:r>
+      <w:r>
+        <w:rPr>
+          <w:rFonts w:ascii="-apple-system-font" w:hAnsi="-apple-system-font" w:hint="eastAsia"/>
+          <w:sz w:val="18"/>
+          <w:szCs w:val="18"/>
+        </w:rPr>
+        <w:t xml:space="preserve">the </w:t>
+      </w:r>
+      <w:r>
+        <w:rPr>
+          <w:rFonts w:ascii="-apple-system-font" w:hAnsi="-apple-system-font"/>
+          <w:sz w:val="18"/>
+          <w:szCs w:val="18"/>
+        </w:rPr>
+        <w:t xml:space="preserve">Software Learning JS document on the Church of Scynce GitHub in the Script Repository. </w:t>
+      </w:r>
+      <w:r>
+        <w:rPr>
+          <w:rFonts w:ascii="-apple-system-font" w:hAnsi="-apple-system-font" w:hint="eastAsia"/>
+          <w:sz w:val="18"/>
+          <w:szCs w:val="18"/>
+        </w:rPr>
+        <w:t>The next</w:t>
+      </w:r>
+      <w:r>
+        <w:rPr>
+          <w:rFonts w:ascii="-apple-system-font" w:hAnsi="-apple-system-font"/>
+          <w:sz w:val="18"/>
+          <w:szCs w:val="18"/>
+        </w:rPr>
+        <w:t xml:space="preserve"> step </w:t>
+      </w:r>
+      <w:r>
+        <w:rPr>
+          <w:rFonts w:ascii="-apple-system-font" w:hAnsi="-apple-system-font"/>
+          <w:sz w:val="18"/>
+          <w:szCs w:val="18"/>
+        </w:rPr>
+        <w:t>is to populate the node modules folder by running the npm install command</w:t>
       </w:r>
       <w:r>
         <w:rPr>
@@ -1213,9 +1576,12 @@
         <w:jc w:val="center"/>
       </w:pPr>
       <w:r>
+        <w:rPr>
+          <w:noProof/>
+        </w:rPr>
         <w:drawing>
-          <wp:inline distT="0" distB="0" distL="0" distR="0" wp14:anchorId="3D181D7F" wp14:editId="45390274">
-            <wp:extent cx="4496435" cy="1161737"/>
+          <wp:inline distT="0" distB="0" distL="0" distR="0" wp14:anchorId="3D181D7F" wp14:editId="4448D2E6">
+            <wp:extent cx="5627799" cy="1454046"/>
             <wp:effectExtent l="0" t="0" r="0" b="0"/>
             <wp:docPr id="1684480023" name="Picture 1" descr="A screenshot of a computer&#10;&#10;Description automatically generated"/>
             <wp:cNvGraphicFramePr>
@@ -1229,7 +1595,7 @@
                     <pic:cNvPicPr/>
                   </pic:nvPicPr>
                   <pic:blipFill>
-                    <a:blip r:embed="rId11"/>
+                    <a:blip r:embed="rId12"/>
                     <a:stretch>
                       <a:fillRect/>
                     </a:stretch>
@@ -1237,7 +1603,7 @@
                   <pic:spPr>
                     <a:xfrm>
                       <a:off x="0" y="0"/>
-                      <a:ext cx="4544407" cy="1174131"/>
+                      <a:ext cx="5729377" cy="1480291"/>
                     </a:xfrm>
                     <a:prstGeom prst="rect">
                       <a:avLst/>
@@ -1250,78 +1616,293 @@
         </w:drawing>
       </w:r>
     </w:p>
+    <w:p>
+      <w:pPr>
+        <w:rPr>
+          <w:rFonts w:ascii="-apple-system-font" w:hAnsi="-apple-system-font"/>
+          <w:sz w:val="18"/>
+          <w:szCs w:val="18"/>
+        </w:rPr>
+      </w:pPr>
+      <w:r>
+        <w:rPr>
+          <w:rFonts w:ascii="-apple-system-font" w:hAnsi="-apple-system-font"/>
+          <w:sz w:val="18"/>
+          <w:szCs w:val="18"/>
+        </w:rPr>
+        <w:lastRenderedPageBreak/>
+        <w:t>T</w:t>
+      </w:r>
+      <w:r>
+        <w:rPr>
+          <w:rFonts w:ascii="-apple-system-font" w:hAnsi="-apple-system-font"/>
+          <w:sz w:val="18"/>
+          <w:szCs w:val="18"/>
+        </w:rPr>
+        <w:t>he 'ng service'</w:t>
+      </w:r>
+      <w:r>
+        <w:rPr>
+          <w:rFonts w:ascii="-apple-system-font" w:hAnsi="-apple-system-font"/>
+          <w:sz w:val="18"/>
+          <w:szCs w:val="18"/>
+        </w:rPr>
+        <w:t xml:space="preserve"> command builds, </w:t>
+      </w:r>
+      <w:r>
+        <w:rPr>
+          <w:rFonts w:ascii="-apple-system-font" w:hAnsi="-apple-system-font" w:hint="eastAsia"/>
+          <w:sz w:val="18"/>
+          <w:szCs w:val="18"/>
+        </w:rPr>
+        <w:t>deploys</w:t>
+      </w:r>
+      <w:r>
+        <w:rPr>
+          <w:rFonts w:ascii="-apple-system-font" w:hAnsi="-apple-system-font"/>
+          <w:sz w:val="18"/>
+          <w:szCs w:val="18"/>
+        </w:rPr>
+        <w:t>, serves</w:t>
+      </w:r>
+      <w:r>
+        <w:rPr>
+          <w:rFonts w:ascii="-apple-system-font" w:hAnsi="-apple-system-font" w:hint="eastAsia"/>
+          <w:sz w:val="18"/>
+          <w:szCs w:val="18"/>
+        </w:rPr>
+        <w:t>,</w:t>
+      </w:r>
+      <w:r>
+        <w:rPr>
+          <w:rFonts w:ascii="-apple-system-font" w:hAnsi="-apple-system-font"/>
+          <w:sz w:val="18"/>
+          <w:szCs w:val="18"/>
+        </w:rPr>
+        <w:t xml:space="preserve"> and watches your </w:t>
+      </w:r>
+      <w:r>
+        <w:rPr>
+          <w:rFonts w:ascii="-apple-system-font" w:hAnsi="-apple-system-font"/>
+          <w:sz w:val="18"/>
+          <w:szCs w:val="18"/>
+        </w:rPr>
+        <w:t xml:space="preserve">angular </w:t>
+      </w:r>
+      <w:r>
+        <w:rPr>
+          <w:rFonts w:ascii="-apple-system-font" w:hAnsi="-apple-system-font"/>
+          <w:sz w:val="18"/>
+          <w:szCs w:val="18"/>
+        </w:rPr>
+        <w:t>code changes</w:t>
+      </w:r>
+      <w:r>
+        <w:rPr>
+          <w:rFonts w:ascii="-apple-system-font" w:hAnsi="-apple-system-font"/>
+          <w:sz w:val="18"/>
+          <w:szCs w:val="18"/>
+        </w:rPr>
+        <w:t xml:space="preserve">. </w:t>
+      </w:r>
+      <w:r>
+        <w:rPr>
+          <w:rFonts w:ascii="-apple-system-font" w:hAnsi="-apple-system-font"/>
+          <w:sz w:val="18"/>
+          <w:szCs w:val="18"/>
+        </w:rPr>
+        <w:t>Angular CLI runs Webpack to build and bundle all JavaScript and CSS code.</w:t>
+      </w:r>
+      <w:r>
+        <w:rPr>
+          <w:rFonts w:ascii="-apple-system-font" w:hAnsi="-apple-system-font"/>
+          <w:sz w:val="18"/>
+          <w:szCs w:val="18"/>
+        </w:rPr>
+        <w:t xml:space="preserve"> </w:t>
+      </w:r>
+      <w:r>
+        <w:rPr>
+          <w:rFonts w:ascii="-apple-system-font" w:hAnsi="-apple-system-font"/>
+          <w:sz w:val="18"/>
+          <w:szCs w:val="18"/>
+        </w:rPr>
+        <w:t>In turn</w:t>
+      </w:r>
+      <w:r>
+        <w:rPr>
+          <w:rFonts w:ascii="-apple-system-font" w:hAnsi="-apple-system-font" w:hint="eastAsia"/>
+          <w:sz w:val="18"/>
+          <w:szCs w:val="18"/>
+        </w:rPr>
+        <w:t>,</w:t>
+      </w:r>
+      <w:r>
+        <w:rPr>
+          <w:rFonts w:ascii="-apple-system-font" w:hAnsi="-apple-system-font"/>
+          <w:sz w:val="18"/>
+          <w:szCs w:val="18"/>
+        </w:rPr>
+        <w:t xml:space="preserve"> Webpack calls the TypeScript loaders</w:t>
+      </w:r>
+      <w:r>
+        <w:rPr>
+          <w:rFonts w:ascii="-apple-system-font" w:hAnsi="-apple-system-font" w:hint="eastAsia"/>
+          <w:sz w:val="18"/>
+          <w:szCs w:val="18"/>
+        </w:rPr>
+        <w:t>,</w:t>
+      </w:r>
+      <w:r>
+        <w:rPr>
+          <w:rFonts w:ascii="-apple-system-font" w:hAnsi="-apple-system-font"/>
+          <w:sz w:val="18"/>
+          <w:szCs w:val="18"/>
+        </w:rPr>
+        <w:t xml:space="preserve"> which fetches all .ts </w:t>
+      </w:r>
+      <w:r>
+        <w:rPr>
+          <w:rFonts w:ascii="-apple-system-font" w:hAnsi="-apple-system-font" w:hint="eastAsia"/>
+          <w:sz w:val="18"/>
+          <w:szCs w:val="18"/>
+        </w:rPr>
+        <w:t>files</w:t>
+      </w:r>
+      <w:r>
+        <w:rPr>
+          <w:rFonts w:ascii="-apple-system-font" w:hAnsi="-apple-system-font"/>
+          <w:sz w:val="18"/>
+          <w:szCs w:val="18"/>
+        </w:rPr>
+        <w:t xml:space="preserve"> in the Angular project and then </w:t>
+      </w:r>
+      <w:r>
+        <w:rPr>
+          <w:rFonts w:ascii="-apple-system-font" w:hAnsi="-apple-system-font" w:hint="eastAsia"/>
+          <w:sz w:val="18"/>
+          <w:szCs w:val="18"/>
+        </w:rPr>
+        <w:t>transpiles</w:t>
+      </w:r>
+      <w:r>
+        <w:rPr>
+          <w:rFonts w:ascii="-apple-system-font" w:hAnsi="-apple-system-font"/>
+          <w:sz w:val="18"/>
+          <w:szCs w:val="18"/>
+        </w:rPr>
+        <w:t xml:space="preserve"> them to JavaScript</w:t>
+      </w:r>
+      <w:r>
+        <w:rPr>
+          <w:rFonts w:ascii="-apple-system-font" w:hAnsi="-apple-system-font" w:hint="eastAsia"/>
+          <w:sz w:val="18"/>
+          <w:szCs w:val="18"/>
+        </w:rPr>
+        <w:t>,</w:t>
+      </w:r>
+      <w:r>
+        <w:rPr>
+          <w:rFonts w:ascii="-apple-system-font" w:hAnsi="-apple-system-font"/>
+          <w:sz w:val="18"/>
+          <w:szCs w:val="18"/>
+        </w:rPr>
+        <w:t xml:space="preserve"> </w:t>
+      </w:r>
+      <w:r>
+        <w:rPr>
+          <w:rFonts w:ascii="-apple-system-font" w:hAnsi="-apple-system-font" w:hint="eastAsia"/>
+          <w:sz w:val="18"/>
+          <w:szCs w:val="18"/>
+        </w:rPr>
+        <w:t>i.e.,</w:t>
+      </w:r>
+      <w:r>
+        <w:rPr>
+          <w:rFonts w:ascii="-apple-system-font" w:hAnsi="-apple-system-font"/>
+          <w:sz w:val="18"/>
+          <w:szCs w:val="18"/>
+        </w:rPr>
+        <w:t xml:space="preserve"> to a .js file, which browsers can understand.</w:t>
+      </w:r>
+    </w:p>
+    <w:p>
+      <w:pPr>
+        <w:jc w:val="center"/>
+      </w:pPr>
+      <w:r>
+        <w:drawing>
+          <wp:inline distT="0" distB="0" distL="0" distR="0" wp14:anchorId="469AB934" wp14:editId="41416F65">
+            <wp:extent cx="4352797" cy="1986197"/>
+            <wp:effectExtent l="0" t="0" r="3810" b="0"/>
+            <wp:docPr id="1902736703" name="Picture 1" descr="A screenshot of a computer&#10;&#10;Description automatically generated"/>
+            <wp:cNvGraphicFramePr>
+              <a:graphicFrameLocks xmlns:a="http://schemas.openxmlformats.org/drawingml/2006/main" noChangeAspect="1"/>
+            </wp:cNvGraphicFramePr>
+            <a:graphic xmlns:a="http://schemas.openxmlformats.org/drawingml/2006/main">
+              <a:graphicData uri="http://schemas.openxmlformats.org/drawingml/2006/picture">
+                <pic:pic xmlns:pic="http://schemas.openxmlformats.org/drawingml/2006/picture">
+                  <pic:nvPicPr>
+                    <pic:cNvPr id="1902736703" name="Picture 1" descr="A screenshot of a computer&#10;&#10;Description automatically generated"/>
+                    <pic:cNvPicPr/>
+                  </pic:nvPicPr>
+                  <pic:blipFill>
+                    <a:blip r:embed="rId13"/>
+                    <a:stretch>
+                      <a:fillRect/>
+                    </a:stretch>
+                  </pic:blipFill>
+                  <pic:spPr>
+                    <a:xfrm>
+                      <a:off x="0" y="0"/>
+                      <a:ext cx="4429844" cy="2021354"/>
+                    </a:xfrm>
+                    <a:prstGeom prst="rect">
+                      <a:avLst/>
+                    </a:prstGeom>
+                  </pic:spPr>
+                </pic:pic>
+              </a:graphicData>
+            </a:graphic>
+          </wp:inline>
+        </w:drawing>
+      </w:r>
+    </w:p>
+    <w:p>
+      <w:pPr>
+        <w:pStyle w:val="Heading2"/>
+      </w:pPr>
+      <w:bookmarkStart w:id="3" w:name="_Toc148962508"/>
+      <w:r>
+        <w:t xml:space="preserve">Start </w:t>
+      </w:r>
+      <w:r>
+        <w:t xml:space="preserve">the </w:t>
+      </w:r>
+      <w:r>
+        <w:t xml:space="preserve">Application with </w:t>
+      </w:r>
+      <w:r>
+        <w:t>Docker Script</w:t>
+      </w:r>
+      <w:bookmarkEnd w:id="3"/>
+    </w:p>
+    <w:p>
+      <w:pPr>
+        <w:jc w:val="center"/>
+      </w:pPr>
+    </w:p>
     <w:p/>
     <w:p/>
     <w:p>
       <w:pPr>
         <w:pStyle w:val="Heading1"/>
       </w:pPr>
-      <w:bookmarkStart w:id="2" w:name="_Toc148510752"/>
+      <w:bookmarkStart w:id="4" w:name="_Toc148962509"/>
       <w:r>
         <w:t>References</w:t>
       </w:r>
-      <w:bookmarkEnd w:id="2"/>
-    </w:p>
-    <w:p>
-      <w:pPr>
-        <w:pStyle w:val="ListParagraph"/>
-        <w:numPr>
-          <w:ilvl w:val="0"/>
-          <w:numId w:val="1"/>
-        </w:numPr>
-      </w:pPr>
-      <w:r>
-        <w:fldChar w:fldCharType="begin"/>
-      </w:r>
-      <w:r>
-        <w:instrText>HYPERLINK "https://www.youtube.com/channel/UCK9zMJf_c9BWyEDa0_zYMbQ"</w:instrText>
-      </w:r>
-      <w:r>
-        <w:fldChar w:fldCharType="separate"/>
-      </w:r>
-      <w:r>
-        <w:rPr>
-          <w:rStyle w:val="Hyperlink"/>
-        </w:rPr>
-        <w:t>Church of Scyence - YouTube</w:t>
-      </w:r>
-      <w:r>
-        <w:fldChar w:fldCharType="end"/>
-      </w:r>
-    </w:p>
-    <w:p>
-      <w:pPr>
-        <w:pStyle w:val="ListParagraph"/>
-        <w:numPr>
-          <w:ilvl w:val="0"/>
-          <w:numId w:val="1"/>
-        </w:numPr>
-      </w:pPr>
-      <w:hyperlink r:id="rId12" w:history="1">
-        <w:r>
-          <w:rPr>
-            <w:rStyle w:val="Hyperlink"/>
-          </w:rPr>
-          <w:t>Church of Scyence - GitHub</w:t>
-        </w:r>
-      </w:hyperlink>
-    </w:p>
-    <w:p>
-      <w:pPr>
-        <w:pStyle w:val="ListParagraph"/>
-        <w:numPr>
-          <w:ilvl w:val="0"/>
-          <w:numId w:val="1"/>
-        </w:numPr>
-      </w:pPr>
-      <w:hyperlink r:id="rId13" w:history="1">
-        <w:r>
-          <w:rPr>
-            <w:rStyle w:val="Hyperlink"/>
-          </w:rPr>
-          <w:t xml:space="preserve"> IntelliJ Jet Brains WebStorm</w:t>
-        </w:r>
-      </w:hyperlink>
+      <w:bookmarkEnd w:id="4"/>
     </w:p>
     <w:p>
       <w:pPr>
@@ -1336,7 +1917,7 @@
           <w:rPr>
             <w:rStyle w:val="Hyperlink"/>
           </w:rPr>
-          <w:t>Microsoft Visual Studio Code</w:t>
+          <w:t>How to Install Node.js on Window 10</w:t>
         </w:r>
       </w:hyperlink>
     </w:p>
@@ -1353,7 +1934,7 @@
           <w:rPr>
             <w:rStyle w:val="Hyperlink"/>
           </w:rPr>
-          <w:t>NodeJS Organization</w:t>
+          <w:t>How to install Nodejs on Mac [Any version &amp; Easy method]</w:t>
         </w:r>
       </w:hyperlink>
     </w:p>
@@ -1370,9 +1951,18 @@
           <w:rPr>
             <w:rStyle w:val="Hyperlink"/>
           </w:rPr>
-          <w:t>How to Install Node.js on Window 10 - YouTube</w:t>
+          <w:t>Running a project with ng serve</w:t>
         </w:r>
       </w:hyperlink>
+    </w:p>
+    <w:p>
+      <w:pPr>
+        <w:pStyle w:val="ListParagraph"/>
+        <w:numPr>
+          <w:ilvl w:val="0"/>
+          <w:numId w:val="1"/>
+        </w:numPr>
+      </w:pPr>
     </w:p>
     <w:sectPr>
       <w:headerReference w:type="default" r:id="rId17"/>
@@ -2314,7 +2904,6 @@
     <w:next w:val="Normal"/>
     <w:link w:val="Heading2Char"/>
     <w:uiPriority w:val="9"/>
-    <w:semiHidden/>
     <w:unhideWhenUsed/>
     <w:qFormat/>
     <w:rsid w:val="00A612B5"/>
@@ -2550,7 +3139,6 @@
     <w:basedOn w:val="DefaultParagraphFont"/>
     <w:link w:val="Heading2"/>
     <w:uiPriority w:val="9"/>
-    <w:semiHidden/>
     <w:rsid w:val="00A612B5"/>
     <w:rPr>
       <w:caps/>
@@ -2966,7 +3554,6 @@
     <w:next w:val="Normal"/>
     <w:autoRedefine/>
     <w:uiPriority w:val="39"/>
-    <w:semiHidden/>
     <w:unhideWhenUsed/>
     <w:rsid w:val="00A612B5"/>
     <w:pPr>
@@ -3367,6 +3954,7 @@
     <w:rsidRoot w:val="00F75201"/>
     <w:rsid w:val="001658A9"/>
     <w:rsid w:val="0029365C"/>
+    <w:rsid w:val="002A6807"/>
     <w:rsid w:val="003E7C24"/>
     <w:rsid w:val="00F75201"/>
   </w:rsids>

</xml_diff>